<commit_message>
Aws case study changes
</commit_message>
<xml_diff>
--- a/Deliverables/Deliverables.docx
+++ b/Deliverables/Deliverables.docx
@@ -600,15 +600,26 @@
           <w:lang w:val="en-US"/>
         </w:rPr>
       </w:pPr>
+    </w:p>
+    <w:p>
+      <w:pPr>
+        <w:rPr>
+          <w:b/>
+          <w:bCs/>
+          <w:sz w:val="28"/>
+          <w:szCs w:val="28"/>
+          <w:lang w:val="en-US"/>
+        </w:rPr>
+      </w:pPr>
       <w:r>
         <w:rPr>
           <w:noProof/>
         </w:rPr>
         <w:drawing>
-          <wp:inline distT="0" distB="0" distL="0" distR="0" wp14:anchorId="55A28852" wp14:editId="31F239D1">
-            <wp:extent cx="5731510" cy="2553335"/>
-            <wp:effectExtent l="0" t="0" r="2540" b="0"/>
-            <wp:docPr id="11" name="Picture 11"/>
+          <wp:inline distT="0" distB="0" distL="0" distR="0" wp14:anchorId="4E8A82D0" wp14:editId="61AB75DB">
+            <wp:extent cx="5731510" cy="3327400"/>
+            <wp:effectExtent l="0" t="0" r="2540" b="6350"/>
+            <wp:docPr id="32" name="Picture 32"/>
             <wp:cNvGraphicFramePr>
               <a:graphicFrameLocks xmlns:a="http://schemas.openxmlformats.org/drawingml/2006/main" noChangeAspect="1"/>
             </wp:cNvGraphicFramePr>
@@ -628,7 +639,7 @@
                   <pic:spPr>
                     <a:xfrm>
                       <a:off x="0" y="0"/>
-                      <a:ext cx="5731510" cy="2553335"/>
+                      <a:ext cx="5731510" cy="3327400"/>
                     </a:xfrm>
                     <a:prstGeom prst="rect">
                       <a:avLst/>
@@ -640,6 +651,28 @@
           </wp:inline>
         </w:drawing>
       </w:r>
+    </w:p>
+    <w:p>
+      <w:pPr>
+        <w:rPr>
+          <w:b/>
+          <w:bCs/>
+          <w:sz w:val="28"/>
+          <w:szCs w:val="28"/>
+          <w:lang w:val="en-US"/>
+        </w:rPr>
+      </w:pPr>
+    </w:p>
+    <w:p>
+      <w:pPr>
+        <w:rPr>
+          <w:b/>
+          <w:bCs/>
+          <w:sz w:val="28"/>
+          <w:szCs w:val="28"/>
+          <w:lang w:val="en-US"/>
+        </w:rPr>
+      </w:pPr>
     </w:p>
     <w:p>
       <w:pPr>
@@ -737,14 +770,59 @@
           <w:lang w:val="en-US"/>
         </w:rPr>
       </w:pPr>
-      <w:r>
-        <w:rPr>
-          <w:b/>
-          <w:bCs/>
-          <w:sz w:val="28"/>
-          <w:szCs w:val="28"/>
-          <w:lang w:val="en-US"/>
-        </w:rPr>
+    </w:p>
+    <w:p>
+      <w:pPr>
+        <w:rPr>
+          <w:b/>
+          <w:bCs/>
+          <w:sz w:val="28"/>
+          <w:szCs w:val="28"/>
+          <w:lang w:val="en-US"/>
+        </w:rPr>
+      </w:pPr>
+    </w:p>
+    <w:p>
+      <w:pPr>
+        <w:rPr>
+          <w:b/>
+          <w:bCs/>
+          <w:sz w:val="28"/>
+          <w:szCs w:val="28"/>
+          <w:lang w:val="en-US"/>
+        </w:rPr>
+      </w:pPr>
+    </w:p>
+    <w:p>
+      <w:pPr>
+        <w:rPr>
+          <w:b/>
+          <w:bCs/>
+          <w:sz w:val="28"/>
+          <w:szCs w:val="28"/>
+          <w:lang w:val="en-US"/>
+        </w:rPr>
+      </w:pPr>
+    </w:p>
+    <w:p>
+      <w:pPr>
+        <w:rPr>
+          <w:b/>
+          <w:bCs/>
+          <w:sz w:val="28"/>
+          <w:szCs w:val="28"/>
+          <w:lang w:val="en-US"/>
+        </w:rPr>
+      </w:pPr>
+      <w:r>
+        <w:rPr>
+          <w:b/>
+          <w:bCs/>
+          <w:sz w:val="28"/>
+          <w:szCs w:val="28"/>
+          <w:lang w:val="en-US"/>
+        </w:rPr>
+        <w:lastRenderedPageBreak/>
         <w:t xml:space="preserve">ECR </w:t>
       </w:r>
       <w:proofErr w:type="gramStart"/>
@@ -836,7 +914,6 @@
           <w:szCs w:val="28"/>
           <w:lang w:val="en-US"/>
         </w:rPr>
-        <w:lastRenderedPageBreak/>
         <w:t>Cloud Formation Deployment</w:t>
       </w:r>
     </w:p>
@@ -951,6 +1028,7 @@
         <w:rPr>
           <w:noProof/>
         </w:rPr>
+        <w:lastRenderedPageBreak/>
         <w:drawing>
           <wp:inline distT="0" distB="0" distL="0" distR="0" wp14:anchorId="7106DE3F" wp14:editId="49ABC2C5">
             <wp:extent cx="5731510" cy="3826510"/>
@@ -1002,12 +1080,11 @@
         <w:rPr>
           <w:noProof/>
         </w:rPr>
-        <w:lastRenderedPageBreak/>
         <w:drawing>
-          <wp:inline distT="0" distB="0" distL="0" distR="0" wp14:anchorId="0507583F" wp14:editId="7AEC685E">
-            <wp:extent cx="5731510" cy="3572510"/>
-            <wp:effectExtent l="0" t="0" r="2540" b="8890"/>
-            <wp:docPr id="17" name="Picture 17"/>
+          <wp:inline distT="0" distB="0" distL="0" distR="0" wp14:anchorId="5F38013B" wp14:editId="5CE82248">
+            <wp:extent cx="5731510" cy="3604260"/>
+            <wp:effectExtent l="0" t="0" r="2540" b="0"/>
+            <wp:docPr id="33" name="Picture 33"/>
             <wp:cNvGraphicFramePr>
               <a:graphicFrameLocks xmlns:a="http://schemas.openxmlformats.org/drawingml/2006/main" noChangeAspect="1"/>
             </wp:cNvGraphicFramePr>
@@ -1027,7 +1104,7 @@
                   <pic:spPr>
                     <a:xfrm>
                       <a:off x="0" y="0"/>
-                      <a:ext cx="5731510" cy="3572510"/>
+                      <a:ext cx="5731510" cy="3604260"/>
                     </a:xfrm>
                     <a:prstGeom prst="rect">
                       <a:avLst/>
@@ -1187,7 +1264,6 @@
           <w:szCs w:val="28"/>
           <w:lang w:val="en-US"/>
         </w:rPr>
-        <w:lastRenderedPageBreak/>
         <w:t xml:space="preserve">Cloud Formation Stack </w:t>
       </w:r>
       <w:proofErr w:type="gramStart"/>
@@ -1286,6 +1362,39 @@
           <w:lang w:val="en-US"/>
         </w:rPr>
       </w:pPr>
+    </w:p>
+    <w:p>
+      <w:pPr>
+        <w:rPr>
+          <w:b/>
+          <w:bCs/>
+          <w:sz w:val="28"/>
+          <w:szCs w:val="28"/>
+          <w:lang w:val="en-US"/>
+        </w:rPr>
+      </w:pPr>
+    </w:p>
+    <w:p>
+      <w:pPr>
+        <w:rPr>
+          <w:b/>
+          <w:bCs/>
+          <w:sz w:val="28"/>
+          <w:szCs w:val="28"/>
+          <w:lang w:val="en-US"/>
+        </w:rPr>
+      </w:pPr>
+    </w:p>
+    <w:p>
+      <w:pPr>
+        <w:rPr>
+          <w:b/>
+          <w:bCs/>
+          <w:sz w:val="28"/>
+          <w:szCs w:val="28"/>
+          <w:lang w:val="en-US"/>
+        </w:rPr>
+      </w:pPr>
       <w:proofErr w:type="gramStart"/>
       <w:r>
         <w:rPr>
@@ -1295,6 +1404,7 @@
           <w:szCs w:val="28"/>
           <w:lang w:val="en-US"/>
         </w:rPr>
+        <w:lastRenderedPageBreak/>
         <w:t>Service :</w:t>
       </w:r>
       <w:proofErr w:type="gramEnd"/>
@@ -1430,7 +1540,6 @@
           <w:szCs w:val="28"/>
           <w:lang w:val="en-US"/>
         </w:rPr>
-        <w:lastRenderedPageBreak/>
         <w:t>Code Repository for the Static Website</w:t>
       </w:r>
     </w:p>
@@ -1686,7 +1795,6 @@
           <w:szCs w:val="28"/>
           <w:lang w:val="en-US"/>
         </w:rPr>
-        <w:lastRenderedPageBreak/>
         <w:t>Source :</w:t>
       </w:r>
       <w:proofErr w:type="gramEnd"/>
@@ -1945,17 +2053,6 @@
           <w:lang w:val="en-US"/>
         </w:rPr>
       </w:pPr>
-    </w:p>
-    <w:p>
-      <w:pPr>
-        <w:rPr>
-          <w:b/>
-          <w:bCs/>
-          <w:sz w:val="28"/>
-          <w:szCs w:val="28"/>
-          <w:lang w:val="en-US"/>
-        </w:rPr>
-      </w:pPr>
       <w:r>
         <w:rPr>
           <w:noProof/>
@@ -2168,7 +2265,6 @@
           <w:szCs w:val="28"/>
           <w:lang w:val="en-US"/>
         </w:rPr>
-        <w:lastRenderedPageBreak/>
         <w:t>Crud Gateway Using Lambda</w:t>
       </w:r>
     </w:p>
@@ -2245,14 +2341,70 @@
           <w:lang w:val="en-US"/>
         </w:rPr>
       </w:pPr>
-      <w:r>
-        <w:rPr>
-          <w:b/>
-          <w:bCs/>
-          <w:sz w:val="28"/>
-          <w:szCs w:val="28"/>
-          <w:lang w:val="en-US"/>
-        </w:rPr>
+    </w:p>
+    <w:p>
+      <w:pPr>
+        <w:rPr>
+          <w:b/>
+          <w:bCs/>
+          <w:sz w:val="28"/>
+          <w:szCs w:val="28"/>
+          <w:lang w:val="en-US"/>
+        </w:rPr>
+      </w:pPr>
+    </w:p>
+    <w:p>
+      <w:pPr>
+        <w:rPr>
+          <w:b/>
+          <w:bCs/>
+          <w:sz w:val="28"/>
+          <w:szCs w:val="28"/>
+          <w:lang w:val="en-US"/>
+        </w:rPr>
+      </w:pPr>
+    </w:p>
+    <w:p>
+      <w:pPr>
+        <w:rPr>
+          <w:b/>
+          <w:bCs/>
+          <w:sz w:val="28"/>
+          <w:szCs w:val="28"/>
+          <w:lang w:val="en-US"/>
+        </w:rPr>
+      </w:pPr>
+    </w:p>
+    <w:p>
+      <w:pPr>
+        <w:rPr>
+          <w:b/>
+          <w:bCs/>
+          <w:sz w:val="28"/>
+          <w:szCs w:val="28"/>
+          <w:lang w:val="en-US"/>
+        </w:rPr>
+      </w:pPr>
+    </w:p>
+    <w:p>
+      <w:pPr>
+        <w:rPr>
+          <w:b/>
+          <w:bCs/>
+          <w:sz w:val="28"/>
+          <w:szCs w:val="28"/>
+          <w:lang w:val="en-US"/>
+        </w:rPr>
+      </w:pPr>
+      <w:r>
+        <w:rPr>
+          <w:b/>
+          <w:bCs/>
+          <w:sz w:val="28"/>
+          <w:szCs w:val="28"/>
+          <w:lang w:val="en-US"/>
+        </w:rPr>
+        <w:lastRenderedPageBreak/>
         <w:t xml:space="preserve">Source </w:t>
       </w:r>
       <w:proofErr w:type="gramStart"/>
@@ -2384,7 +2536,6 @@
         <w:rPr>
           <w:noProof/>
         </w:rPr>
-        <w:lastRenderedPageBreak/>
         <w:drawing>
           <wp:inline distT="0" distB="0" distL="0" distR="0" wp14:anchorId="49DA2C6F" wp14:editId="50B12BEB">
             <wp:extent cx="5731510" cy="2491105"/>
@@ -2443,14 +2594,26 @@
           <w:lang w:val="en-US"/>
         </w:rPr>
       </w:pPr>
-      <w:r>
-        <w:rPr>
-          <w:b/>
-          <w:bCs/>
-          <w:sz w:val="28"/>
-          <w:szCs w:val="28"/>
-          <w:lang w:val="en-US"/>
-        </w:rPr>
+    </w:p>
+    <w:p>
+      <w:pPr>
+        <w:rPr>
+          <w:b/>
+          <w:bCs/>
+          <w:sz w:val="28"/>
+          <w:szCs w:val="28"/>
+          <w:lang w:val="en-US"/>
+        </w:rPr>
+      </w:pPr>
+      <w:r>
+        <w:rPr>
+          <w:b/>
+          <w:bCs/>
+          <w:sz w:val="28"/>
+          <w:szCs w:val="28"/>
+          <w:lang w:val="en-US"/>
+        </w:rPr>
+        <w:lastRenderedPageBreak/>
         <w:t xml:space="preserve">API Gateway </w:t>
       </w:r>
       <w:proofErr w:type="gramStart"/>
@@ -2530,6 +2693,28 @@
     </w:p>
     <w:p>
       <w:pPr>
+        <w:rPr>
+          <w:b/>
+          <w:bCs/>
+          <w:sz w:val="28"/>
+          <w:szCs w:val="28"/>
+          <w:lang w:val="en-US"/>
+        </w:rPr>
+      </w:pPr>
+    </w:p>
+    <w:p>
+      <w:pPr>
+        <w:rPr>
+          <w:b/>
+          <w:bCs/>
+          <w:sz w:val="28"/>
+          <w:szCs w:val="28"/>
+          <w:lang w:val="en-US"/>
+        </w:rPr>
+      </w:pPr>
+    </w:p>
+    <w:p>
+      <w:pPr>
         <w:pStyle w:val="ListParagraph"/>
         <w:numPr>
           <w:ilvl w:val="0"/>
@@ -2555,6 +2740,34 @@
         </w:rPr>
         <w:t>API Gateway Deployment</w:t>
       </w:r>
+    </w:p>
+    <w:p>
+      <w:pPr>
+        <w:pStyle w:val="ListParagraph"/>
+        <w:ind w:left="1080"/>
+        <w:rPr>
+          <w:b/>
+          <w:bCs/>
+          <w:color w:val="FF0000"/>
+          <w:sz w:val="28"/>
+          <w:szCs w:val="28"/>
+          <w:lang w:val="en-US"/>
+        </w:rPr>
+      </w:pPr>
+    </w:p>
+    <w:p>
+      <w:pPr>
+        <w:pStyle w:val="ListParagraph"/>
+        <w:ind w:left="1080"/>
+        <w:rPr>
+          <w:b/>
+          <w:bCs/>
+          <w:color w:val="FF0000"/>
+          <w:sz w:val="28"/>
+          <w:szCs w:val="28"/>
+          <w:lang w:val="en-US"/>
+        </w:rPr>
+      </w:pPr>
     </w:p>
     <w:p>
       <w:pPr>
@@ -2629,7 +2842,9 @@
           <w:lang w:val="en-US"/>
         </w:rPr>
       </w:pPr>
-      <w:r>
+    </w:p>
+    <w:p>
+      <w:pPr>
         <w:rPr>
           <w:b/>
           <w:bCs/>
@@ -2638,6 +2853,53 @@
           <w:szCs w:val="28"/>
           <w:lang w:val="en-US"/>
         </w:rPr>
+      </w:pPr>
+    </w:p>
+    <w:p>
+      <w:pPr>
+        <w:rPr>
+          <w:b/>
+          <w:bCs/>
+          <w:color w:val="FF0000"/>
+          <w:sz w:val="28"/>
+          <w:szCs w:val="28"/>
+          <w:lang w:val="en-US"/>
+        </w:rPr>
+      </w:pPr>
+    </w:p>
+    <w:p>
+      <w:pPr>
+        <w:rPr>
+          <w:b/>
+          <w:bCs/>
+          <w:color w:val="FF0000"/>
+          <w:sz w:val="28"/>
+          <w:szCs w:val="28"/>
+          <w:lang w:val="en-US"/>
+        </w:rPr>
+      </w:pPr>
+    </w:p>
+    <w:p>
+      <w:pPr>
+        <w:rPr>
+          <w:b/>
+          <w:bCs/>
+          <w:color w:val="FF0000"/>
+          <w:sz w:val="28"/>
+          <w:szCs w:val="28"/>
+          <w:lang w:val="en-US"/>
+        </w:rPr>
+      </w:pPr>
+      <w:r>
+        <w:rPr>
+          <w:b/>
+          <w:bCs/>
+          <w:color w:val="FF0000"/>
+          <w:sz w:val="28"/>
+          <w:szCs w:val="28"/>
+          <w:lang w:val="en-US"/>
+        </w:rPr>
+        <w:lastRenderedPageBreak/>
         <w:t xml:space="preserve">Static website exposed in </w:t>
       </w:r>
       <w:r>
@@ -2670,36 +2932,32 @@
         <w:rPr>
           <w:b/>
           <w:bCs/>
-          <w:sz w:val="28"/>
-          <w:szCs w:val="28"/>
-          <w:lang w:val="en-US"/>
-        </w:rPr>
-      </w:pPr>
-    </w:p>
-    <w:p>
-      <w:pPr>
-        <w:rPr>
-          <w:b/>
-          <w:bCs/>
-          <w:sz w:val="28"/>
-          <w:szCs w:val="28"/>
-          <w:lang w:val="en-US"/>
-        </w:rPr>
-      </w:pPr>
-      <w:r>
-        <w:rPr>
-          <w:b/>
-          <w:bCs/>
           <w:noProof/>
           <w:sz w:val="28"/>
           <w:szCs w:val="28"/>
           <w:lang w:val="en-US"/>
         </w:rPr>
+      </w:pPr>
+    </w:p>
+    <w:p>
+      <w:pPr>
+        <w:rPr>
+          <w:b/>
+          <w:bCs/>
+          <w:sz w:val="28"/>
+          <w:szCs w:val="28"/>
+          <w:lang w:val="en-US"/>
+        </w:rPr>
+      </w:pPr>
+      <w:r>
+        <w:rPr>
+          <w:noProof/>
+        </w:rPr>
         <w:drawing>
-          <wp:inline distT="0" distB="0" distL="0" distR="0" wp14:anchorId="7695FAA7" wp14:editId="40736132">
-            <wp:extent cx="5731510" cy="4263390"/>
-            <wp:effectExtent l="0" t="0" r="2540" b="3810"/>
-            <wp:docPr id="29" name="Picture 29"/>
+          <wp:inline distT="0" distB="0" distL="0" distR="0" wp14:anchorId="27BA6BFA" wp14:editId="16321AFC">
+            <wp:extent cx="5731510" cy="2774950"/>
+            <wp:effectExtent l="0" t="0" r="2540" b="6350"/>
+            <wp:docPr id="34" name="Picture 34"/>
             <wp:cNvGraphicFramePr>
               <a:graphicFrameLocks xmlns:a="http://schemas.openxmlformats.org/drawingml/2006/main" noChangeAspect="1"/>
             </wp:cNvGraphicFramePr>
@@ -2707,17 +2965,11 @@
               <a:graphicData uri="http://schemas.openxmlformats.org/drawingml/2006/picture">
                 <pic:pic xmlns:pic="http://schemas.openxmlformats.org/drawingml/2006/picture">
                   <pic:nvPicPr>
-                    <pic:cNvPr id="29" name="Picture 29"/>
+                    <pic:cNvPr id="1" name=""/>
                     <pic:cNvPicPr/>
                   </pic:nvPicPr>
                   <pic:blipFill>
-                    <a:blip r:embed="rId34">
-                      <a:extLst>
-                        <a:ext uri="{28A0092B-C50C-407E-A947-70E740481C1C}">
-                          <a14:useLocalDpi xmlns:a14="http://schemas.microsoft.com/office/drawing/2010/main" val="0"/>
-                        </a:ext>
-                      </a:extLst>
-                    </a:blip>
+                    <a:blip r:embed="rId34"/>
                     <a:stretch>
                       <a:fillRect/>
                     </a:stretch>
@@ -2725,7 +2977,7 @@
                   <pic:spPr>
                     <a:xfrm>
                       <a:off x="0" y="0"/>
-                      <a:ext cx="5731510" cy="4263390"/>
+                      <a:ext cx="5731510" cy="2774950"/>
                     </a:xfrm>
                     <a:prstGeom prst="rect">
                       <a:avLst/>
@@ -2808,18 +3060,13 @@
       </w:pPr>
       <w:r>
         <w:rPr>
-          <w:b/>
-          <w:bCs/>
           <w:noProof/>
-          <w:sz w:val="28"/>
-          <w:szCs w:val="28"/>
-          <w:lang w:val="en-US"/>
         </w:rPr>
         <w:drawing>
-          <wp:inline distT="0" distB="0" distL="0" distR="0" wp14:anchorId="312E25FA" wp14:editId="798EBE09">
-            <wp:extent cx="5731510" cy="1649730"/>
-            <wp:effectExtent l="0" t="0" r="2540" b="7620"/>
-            <wp:docPr id="36" name="Picture 36"/>
+          <wp:inline distT="0" distB="0" distL="0" distR="0" wp14:anchorId="429F2DBF" wp14:editId="39F71993">
+            <wp:extent cx="5731510" cy="2860040"/>
+            <wp:effectExtent l="0" t="0" r="2540" b="0"/>
+            <wp:docPr id="35" name="Picture 35"/>
             <wp:cNvGraphicFramePr>
               <a:graphicFrameLocks xmlns:a="http://schemas.openxmlformats.org/drawingml/2006/main" noChangeAspect="1"/>
             </wp:cNvGraphicFramePr>
@@ -2827,17 +3074,11 @@
               <a:graphicData uri="http://schemas.openxmlformats.org/drawingml/2006/picture">
                 <pic:pic xmlns:pic="http://schemas.openxmlformats.org/drawingml/2006/picture">
                   <pic:nvPicPr>
-                    <pic:cNvPr id="36" name="Picture 36"/>
+                    <pic:cNvPr id="1" name=""/>
                     <pic:cNvPicPr/>
                   </pic:nvPicPr>
                   <pic:blipFill>
-                    <a:blip r:embed="rId35" cstate="print">
-                      <a:extLst>
-                        <a:ext uri="{28A0092B-C50C-407E-A947-70E740481C1C}">
-                          <a14:useLocalDpi xmlns:a14="http://schemas.microsoft.com/office/drawing/2010/main" val="0"/>
-                        </a:ext>
-                      </a:extLst>
-                    </a:blip>
+                    <a:blip r:embed="rId35"/>
                     <a:stretch>
                       <a:fillRect/>
                     </a:stretch>
@@ -2845,7 +3086,7 @@
                   <pic:spPr>
                     <a:xfrm>
                       <a:off x="0" y="0"/>
-                      <a:ext cx="5731510" cy="1649730"/>
+                      <a:ext cx="5731510" cy="2860040"/>
                     </a:xfrm>
                     <a:prstGeom prst="rect">
                       <a:avLst/>
@@ -2891,7 +3132,9 @@
           <w:lang w:val="en-US"/>
         </w:rPr>
       </w:pPr>
-      <w:r>
+    </w:p>
+    <w:p>
+      <w:pPr>
         <w:rPr>
           <w:b/>
           <w:bCs/>
@@ -2900,7 +3143,64 @@
           <w:szCs w:val="28"/>
           <w:lang w:val="en-US"/>
         </w:rPr>
-        <w:lastRenderedPageBreak/>
+      </w:pPr>
+    </w:p>
+    <w:p>
+      <w:pPr>
+        <w:rPr>
+          <w:b/>
+          <w:bCs/>
+          <w:color w:val="FF0000"/>
+          <w:sz w:val="28"/>
+          <w:szCs w:val="28"/>
+          <w:lang w:val="en-US"/>
+        </w:rPr>
+      </w:pPr>
+    </w:p>
+    <w:p>
+      <w:pPr>
+        <w:rPr>
+          <w:b/>
+          <w:bCs/>
+          <w:color w:val="FF0000"/>
+          <w:sz w:val="28"/>
+          <w:szCs w:val="28"/>
+          <w:lang w:val="en-US"/>
+        </w:rPr>
+      </w:pPr>
+    </w:p>
+    <w:p>
+      <w:pPr>
+        <w:rPr>
+          <w:b/>
+          <w:bCs/>
+          <w:color w:val="FF0000"/>
+          <w:sz w:val="28"/>
+          <w:szCs w:val="28"/>
+          <w:lang w:val="en-US"/>
+        </w:rPr>
+      </w:pPr>
+    </w:p>
+    <w:p>
+      <w:pPr>
+        <w:rPr>
+          <w:b/>
+          <w:bCs/>
+          <w:color w:val="FF0000"/>
+          <w:sz w:val="28"/>
+          <w:szCs w:val="28"/>
+          <w:lang w:val="en-US"/>
+        </w:rPr>
+      </w:pPr>
+      <w:r>
+        <w:rPr>
+          <w:b/>
+          <w:bCs/>
+          <w:color w:val="FF0000"/>
+          <w:sz w:val="28"/>
+          <w:szCs w:val="28"/>
+          <w:lang w:val="en-US"/>
+        </w:rPr>
         <w:t xml:space="preserve">Inserting the Record in Dynamo </w:t>
       </w:r>
       <w:proofErr w:type="gramStart"/>
@@ -3000,58 +3300,15 @@
           <w:lang w:val="en-US"/>
         </w:rPr>
       </w:pPr>
-    </w:p>
-    <w:p>
-      <w:pPr>
-        <w:rPr>
-          <w:b/>
-          <w:bCs/>
-          <w:sz w:val="28"/>
-          <w:szCs w:val="28"/>
-          <w:lang w:val="en-US"/>
-        </w:rPr>
-      </w:pPr>
-    </w:p>
-    <w:p>
-      <w:pPr>
-        <w:rPr>
-          <w:b/>
-          <w:bCs/>
-          <w:sz w:val="28"/>
-          <w:szCs w:val="28"/>
-          <w:lang w:val="en-US"/>
-        </w:rPr>
-      </w:pPr>
-    </w:p>
-    <w:p>
-      <w:pPr>
-        <w:rPr>
-          <w:b/>
-          <w:bCs/>
-          <w:sz w:val="28"/>
-          <w:szCs w:val="28"/>
-          <w:lang w:val="en-US"/>
-        </w:rPr>
-      </w:pPr>
-    </w:p>
-    <w:p>
-      <w:pPr>
-        <w:rPr>
-          <w:b/>
-          <w:bCs/>
-          <w:sz w:val="28"/>
-          <w:szCs w:val="28"/>
-          <w:lang w:val="en-US"/>
-        </w:rPr>
-      </w:pPr>
-      <w:r>
-        <w:rPr>
-          <w:b/>
-          <w:bCs/>
-          <w:sz w:val="28"/>
-          <w:szCs w:val="28"/>
-          <w:lang w:val="en-US"/>
-        </w:rPr>
+      <w:r>
+        <w:rPr>
+          <w:b/>
+          <w:bCs/>
+          <w:sz w:val="28"/>
+          <w:szCs w:val="28"/>
+          <w:lang w:val="en-US"/>
+        </w:rPr>
+        <w:lastRenderedPageBreak/>
         <w:t xml:space="preserve">Dynamo Db </w:t>
       </w:r>
       <w:proofErr w:type="gramStart"/>
@@ -3247,6 +3504,18 @@
         <w:rPr>
           <w:b/>
           <w:bCs/>
+          <w:color w:val="FF0000"/>
+          <w:sz w:val="28"/>
+          <w:szCs w:val="28"/>
+          <w:lang w:val="en-US"/>
+        </w:rPr>
+      </w:pPr>
+    </w:p>
+    <w:p>
+      <w:pPr>
+        <w:rPr>
+          <w:b/>
+          <w:bCs/>
           <w:sz w:val="28"/>
           <w:szCs w:val="28"/>
           <w:lang w:val="en-US"/>
@@ -3337,6 +3606,17 @@
         <w:t>Console :</w:t>
       </w:r>
       <w:proofErr w:type="gramEnd"/>
+    </w:p>
+    <w:p>
+      <w:pPr>
+        <w:rPr>
+          <w:b/>
+          <w:bCs/>
+          <w:sz w:val="28"/>
+          <w:szCs w:val="28"/>
+          <w:lang w:val="en-US"/>
+        </w:rPr>
+      </w:pPr>
     </w:p>
     <w:p>
       <w:pPr>

</xml_diff>